<commit_message>
added peer evaluation at the bottom
</commit_message>
<xml_diff>
--- a/lean and wireframe.docx
+++ b/lean and wireframe.docx
@@ -23,14 +23,7 @@
           <w:rFonts w:ascii="Arial" w:hAnsi="Arial" w:cs="Arial"/>
           <w:b/>
         </w:rPr>
-        <w:t>3</w:t>
-      </w:r>
-      <w:r>
-        <w:rPr>
-          <w:rFonts w:ascii="Arial" w:hAnsi="Arial" w:cs="Arial"/>
-          <w:b/>
-        </w:rPr>
-        <w:t xml:space="preserve"> </w:t>
+        <w:t xml:space="preserve">3 </w:t>
       </w:r>
       <w:r>
         <w:rPr>
@@ -70,12 +63,47 @@
         <w:rPr>
           <w:rFonts w:ascii="Arial" w:hAnsi="Arial" w:cs="Arial"/>
         </w:rPr>
-        <w:t>ichael manning             (1493734)</w:t>
+        <w:t xml:space="preserve">ichael manning          </w:t>
+      </w:r>
+      <w:proofErr w:type="gramStart"/>
+      <w:r>
+        <w:rPr>
+          <w:rFonts w:ascii="Arial" w:hAnsi="Arial" w:cs="Arial"/>
+        </w:rPr>
+        <w:t xml:space="preserve">   (</w:t>
+      </w:r>
+      <w:proofErr w:type="gramEnd"/>
+      <w:r>
+        <w:rPr>
+          <w:rFonts w:ascii="Arial" w:hAnsi="Arial" w:cs="Arial"/>
+        </w:rPr>
+        <w:t>1493734)</w:t>
       </w:r>
     </w:p>
     <w:p>
-      <w:r>
-        <w:t>Hewa Dewage Dihan Udara (1490935)</w:t>
+      <w:proofErr w:type="spellStart"/>
+      <w:r>
+        <w:t>Hewa</w:t>
+      </w:r>
+      <w:proofErr w:type="spellEnd"/>
+      <w:r>
+        <w:t xml:space="preserve"> </w:t>
+      </w:r>
+      <w:proofErr w:type="spellStart"/>
+      <w:r>
+        <w:t>Dewage</w:t>
+      </w:r>
+      <w:proofErr w:type="spellEnd"/>
+      <w:r>
+        <w:t xml:space="preserve"> </w:t>
+      </w:r>
+      <w:proofErr w:type="spellStart"/>
+      <w:r>
+        <w:t>Dihan</w:t>
+      </w:r>
+      <w:proofErr w:type="spellEnd"/>
+      <w:r>
+        <w:t xml:space="preserve"> Udara (1490935)</w:t>
       </w:r>
     </w:p>
     <w:p/>
@@ -203,10 +231,10 @@
             <v:path o:extrusionok="f" gradientshapeok="t" o:connecttype="rect"/>
             <o:lock v:ext="edit" aspectratio="t"/>
           </v:shapetype>
-          <v:shape id="_x0000_i1026" type="#_x0000_t75" alt="" style="width:552pt;height:452.7pt;mso-width-percent:0;mso-height-percent:0;mso-width-percent:0;mso-height-percent:0" o:ole="">
+          <v:shape id="_x0000_i1025" type="#_x0000_t75" alt="" style="width:552pt;height:452.25pt;mso-width-percent:0;mso-height-percent:0;mso-width-percent:0;mso-height-percent:0" o:ole="">
             <v:imagedata r:id="rId8" o:title=""/>
           </v:shape>
-          <o:OLEObject Type="Embed" ProgID="Visio.Drawing.15" ShapeID="_x0000_i1026" DrawAspect="Content" ObjectID="_1634998609" r:id="rId9"/>
+          <o:OLEObject Type="Embed" ProgID="Visio.Drawing.15" ShapeID="_x0000_i1025" DrawAspect="Content" ObjectID="_1635017855" r:id="rId9"/>
         </w:object>
       </w:r>
     </w:p>
@@ -303,6 +331,7 @@
                 <w:rFonts w:ascii="Arial" w:eastAsia="Calibri" w:hAnsi="Arial" w:cs="Arial"/>
               </w:rPr>
             </w:pPr>
+            <w:proofErr w:type="spellStart"/>
             <w:r>
               <w:rPr>
                 <w:rFonts w:ascii="Arial" w:eastAsia="Calibri" w:hAnsi="Arial" w:cs="Arial"/>
@@ -311,6 +340,7 @@
               </w:rPr>
               <w:t>Dihan</w:t>
             </w:r>
+            <w:proofErr w:type="spellEnd"/>
           </w:p>
         </w:tc>
       </w:tr>
@@ -622,8 +652,6 @@
                 <w:rFonts w:ascii="Arial" w:hAnsi="Arial" w:cs="Arial"/>
               </w:rPr>
             </w:pPr>
-            <w:bookmarkStart w:id="0" w:name="_GoBack"/>
-            <w:bookmarkEnd w:id="0"/>
             <w:r>
               <w:rPr>
                 <w:rFonts w:ascii="Arial" w:eastAsia="Calibri" w:hAnsi="Arial" w:cs="Arial"/>
@@ -679,6 +707,33 @@
       </w:tr>
     </w:tbl>
     <w:p/>
+    <w:p>
+      <w:r>
+        <w:br w:type="page"/>
+      </w:r>
+      <w:r>
+        <w:lastRenderedPageBreak/>
+        <w:t>Peer evaluations:</w:t>
+      </w:r>
+      <w:r>
+        <w:br/>
+      </w:r>
+    </w:p>
+    <w:p>
+      <w:r>
+        <w:t xml:space="preserve">Michael – I think </w:t>
+      </w:r>
+      <w:proofErr w:type="spellStart"/>
+      <w:r>
+        <w:t>Dihan</w:t>
+      </w:r>
+      <w:proofErr w:type="spellEnd"/>
+      <w:r>
+        <w:t xml:space="preserve"> was an excellent group member to work with, very knowledgeable on the topics needed for the assignment, very easy to contact and kept in touch frequently during the creation and iteration of the project.</w:t>
+      </w:r>
+      <w:bookmarkStart w:id="0" w:name="_GoBack"/>
+      <w:bookmarkEnd w:id="0"/>
+    </w:p>
     <w:sectPr>
       <w:pgSz w:w="12240" w:h="15840"/>
       <w:pgMar w:top="1440" w:right="1440" w:bottom="1440" w:left="1440" w:header="720" w:footer="720" w:gutter="0"/>

</xml_diff>